<commit_message>
Update Captsone 2 - Project Proposal.docx
</commit_message>
<xml_diff>
--- a/Captsone 2 - Project Proposal.docx
+++ b/Captsone 2 - Project Proposal.docx
@@ -30,10 +30,121 @@
     </w:p>
     <w:p>
       <w:r>
-        <w:t>How can we automate the identification of profitable investment properties for both flipping and renting?</w:t>
+        <w:t>How can we automate the identification of profitable investment properties for both flipping and renting</w:t>
+      </w:r>
+      <w:r>
+        <w:t xml:space="preserve"> based on images</w:t>
+      </w:r>
+      <w:r>
+        <w:t>?</w:t>
       </w:r>
     </w:p>
     <w:p/>
+    <w:p>
+      <w:r>
+        <w:t xml:space="preserve">Wait – so are we trying to predict what houses will sell for? Or are we </w:t>
+      </w:r>
+      <w:r>
+        <w:t xml:space="preserve">just trying to identify profitable properties? </w:t>
+      </w:r>
+      <w:r>
+        <w:rPr>
+          <w:i/>
+          <w:iCs/>
+        </w:rPr>
+        <w:t xml:space="preserve">BOTH! </w:t>
+      </w:r>
+      <w:r>
+        <w:t xml:space="preserve">In order to identify profitable properties, we </w:t>
+      </w:r>
+      <w:proofErr w:type="gramStart"/>
+      <w:r>
+        <w:t>have to</w:t>
+      </w:r>
+      <w:proofErr w:type="gramEnd"/>
+      <w:r>
+        <w:t xml:space="preserve"> </w:t>
+      </w:r>
+      <w:r>
+        <w:rPr>
+          <w:i/>
+          <w:iCs/>
+        </w:rPr>
+        <w:t xml:space="preserve">FIRST </w:t>
+      </w:r>
+      <w:r>
+        <w:t xml:space="preserve">be able to predict what they’ll sell for. </w:t>
+      </w:r>
+      <w:r>
+        <w:rPr>
+          <w:i/>
+          <w:iCs/>
+        </w:rPr>
+        <w:t xml:space="preserve">BUT </w:t>
+      </w:r>
+      <w:r>
+        <w:t xml:space="preserve">– we need to take it a step further and have a flag for </w:t>
+      </w:r>
+      <w:r>
+        <w:t xml:space="preserve">a ‘fixer-upper’. Some are labeled this way, but many aren’t. And/or if focusing on one very specific market/area, you can know if something </w:t>
+      </w:r>
+      <w:r>
+        <w:t>has potential based on the asking price alone in many cases</w:t>
+      </w:r>
+    </w:p>
+    <w:p/>
+    <w:p>
+      <w:r>
+        <w:t>What We’ll Need</w:t>
+      </w:r>
+    </w:p>
+    <w:p>
+      <w:pPr>
+        <w:pStyle w:val="ListParagraph"/>
+        <w:numPr>
+          <w:ilvl w:val="0"/>
+          <w:numId w:val="3"/>
+        </w:numPr>
+      </w:pPr>
+      <w:r>
+        <w:t>A dataset of real estate listing images</w:t>
+      </w:r>
+      <w:r>
+        <w:t xml:space="preserve"> and their associated sale prices</w:t>
+      </w:r>
+    </w:p>
+    <w:p>
+      <w:pPr>
+        <w:pStyle w:val="ListParagraph"/>
+        <w:numPr>
+          <w:ilvl w:val="1"/>
+          <w:numId w:val="3"/>
+        </w:numPr>
+      </w:pPr>
+      <w:hyperlink r:id="rId5" w:history="1">
+        <w:r>
+          <w:rPr>
+            <w:rStyle w:val="Hyperlink"/>
+          </w:rPr>
+          <w:t>https://www.kaggle.com/amir22010/house-price-estimation-from-image-and-text-feature/data</w:t>
+        </w:r>
+      </w:hyperlink>
+    </w:p>
+    <w:p>
+      <w:pPr>
+        <w:pStyle w:val="ListParagraph"/>
+        <w:numPr>
+          <w:ilvl w:val="0"/>
+          <w:numId w:val="3"/>
+        </w:numPr>
+      </w:pPr>
+      <w:r>
+        <w:t>A script to pu</w:t>
+      </w:r>
+      <w:r>
+        <w:t>ll images of sold listings</w:t>
+      </w:r>
+    </w:p>
     <w:p>
       <w:r>
         <w:t>Need a way to scan pictures of listings to focus on “old” properties or ones in bad shape. This can be done through training the model with examples of these types of pictures. Then there needs to be filters for certain parameters such as min/max number of bedrooms and bathrooms. We should also work in a geofence to only target certain areas. This would be for Chicagoland</w:t>
@@ -207,6 +318,119 @@
     </w:lvl>
   </w:abstractNum>
   <w:abstractNum w:abstractNumId="1" w15:restartNumberingAfterBreak="0">
+    <w:nsid w:val="22F41DC3"/>
+    <w:multiLevelType w:val="hybridMultilevel"/>
+    <w:tmpl w:val="F6B4F998"/>
+    <w:lvl w:ilvl="0" w:tplc="04090001">
+      <w:start w:val="1"/>
+      <w:numFmt w:val="bullet"/>
+      <w:lvlText w:val=""/>
+      <w:lvlJc w:val="left"/>
+      <w:pPr>
+        <w:ind w:left="720" w:hanging="360"/>
+      </w:pPr>
+      <w:rPr>
+        <w:rFonts w:ascii="Symbol" w:hAnsi="Symbol" w:hint="default"/>
+      </w:rPr>
+    </w:lvl>
+    <w:lvl w:ilvl="1" w:tplc="04090003">
+      <w:start w:val="1"/>
+      <w:numFmt w:val="bullet"/>
+      <w:lvlText w:val="o"/>
+      <w:lvlJc w:val="left"/>
+      <w:pPr>
+        <w:ind w:left="1440" w:hanging="360"/>
+      </w:pPr>
+      <w:rPr>
+        <w:rFonts w:ascii="Courier New" w:hAnsi="Courier New" w:cs="Courier New" w:hint="default"/>
+      </w:rPr>
+    </w:lvl>
+    <w:lvl w:ilvl="2" w:tplc="04090005" w:tentative="1">
+      <w:start w:val="1"/>
+      <w:numFmt w:val="bullet"/>
+      <w:lvlText w:val=""/>
+      <w:lvlJc w:val="left"/>
+      <w:pPr>
+        <w:ind w:left="2160" w:hanging="360"/>
+      </w:pPr>
+      <w:rPr>
+        <w:rFonts w:ascii="Wingdings" w:hAnsi="Wingdings" w:hint="default"/>
+      </w:rPr>
+    </w:lvl>
+    <w:lvl w:ilvl="3" w:tplc="04090001" w:tentative="1">
+      <w:start w:val="1"/>
+      <w:numFmt w:val="bullet"/>
+      <w:lvlText w:val=""/>
+      <w:lvlJc w:val="left"/>
+      <w:pPr>
+        <w:ind w:left="2880" w:hanging="360"/>
+      </w:pPr>
+      <w:rPr>
+        <w:rFonts w:ascii="Symbol" w:hAnsi="Symbol" w:hint="default"/>
+      </w:rPr>
+    </w:lvl>
+    <w:lvl w:ilvl="4" w:tplc="04090003" w:tentative="1">
+      <w:start w:val="1"/>
+      <w:numFmt w:val="bullet"/>
+      <w:lvlText w:val="o"/>
+      <w:lvlJc w:val="left"/>
+      <w:pPr>
+        <w:ind w:left="3600" w:hanging="360"/>
+      </w:pPr>
+      <w:rPr>
+        <w:rFonts w:ascii="Courier New" w:hAnsi="Courier New" w:cs="Courier New" w:hint="default"/>
+      </w:rPr>
+    </w:lvl>
+    <w:lvl w:ilvl="5" w:tplc="04090005" w:tentative="1">
+      <w:start w:val="1"/>
+      <w:numFmt w:val="bullet"/>
+      <w:lvlText w:val=""/>
+      <w:lvlJc w:val="left"/>
+      <w:pPr>
+        <w:ind w:left="4320" w:hanging="360"/>
+      </w:pPr>
+      <w:rPr>
+        <w:rFonts w:ascii="Wingdings" w:hAnsi="Wingdings" w:hint="default"/>
+      </w:rPr>
+    </w:lvl>
+    <w:lvl w:ilvl="6" w:tplc="04090001" w:tentative="1">
+      <w:start w:val="1"/>
+      <w:numFmt w:val="bullet"/>
+      <w:lvlText w:val=""/>
+      <w:lvlJc w:val="left"/>
+      <w:pPr>
+        <w:ind w:left="5040" w:hanging="360"/>
+      </w:pPr>
+      <w:rPr>
+        <w:rFonts w:ascii="Symbol" w:hAnsi="Symbol" w:hint="default"/>
+      </w:rPr>
+    </w:lvl>
+    <w:lvl w:ilvl="7" w:tplc="04090003" w:tentative="1">
+      <w:start w:val="1"/>
+      <w:numFmt w:val="bullet"/>
+      <w:lvlText w:val="o"/>
+      <w:lvlJc w:val="left"/>
+      <w:pPr>
+        <w:ind w:left="5760" w:hanging="360"/>
+      </w:pPr>
+      <w:rPr>
+        <w:rFonts w:ascii="Courier New" w:hAnsi="Courier New" w:cs="Courier New" w:hint="default"/>
+      </w:rPr>
+    </w:lvl>
+    <w:lvl w:ilvl="8" w:tplc="04090005" w:tentative="1">
+      <w:start w:val="1"/>
+      <w:numFmt w:val="bullet"/>
+      <w:lvlText w:val=""/>
+      <w:lvlJc w:val="left"/>
+      <w:pPr>
+        <w:ind w:left="6480" w:hanging="360"/>
+      </w:pPr>
+      <w:rPr>
+        <w:rFonts w:ascii="Wingdings" w:hAnsi="Wingdings" w:hint="default"/>
+      </w:rPr>
+    </w:lvl>
+  </w:abstractNum>
+  <w:abstractNum w:abstractNumId="2" w15:restartNumberingAfterBreak="0">
     <w:nsid w:val="7FEA0F6D"/>
     <w:multiLevelType w:val="multilevel"/>
     <w:tmpl w:val="0409001D"/>
@@ -216,6 +440,9 @@
     <w:abstractNumId w:val="0"/>
   </w:num>
   <w:num w:numId="2">
+    <w:abstractNumId w:val="2"/>
+  </w:num>
+  <w:num w:numId="3">
     <w:abstractNumId w:val="1"/>
   </w:num>
 </w:numbering>
@@ -697,6 +924,29 @@
       <w:contextualSpacing/>
     </w:pPr>
   </w:style>
+  <w:style w:type="character" w:styleId="Hyperlink">
+    <w:name w:val="Hyperlink"/>
+    <w:basedOn w:val="DefaultParagraphFont"/>
+    <w:uiPriority w:val="99"/>
+    <w:unhideWhenUsed/>
+    <w:rsid w:val="0054707A"/>
+    <w:rPr>
+      <w:color w:val="0563C1" w:themeColor="hyperlink"/>
+      <w:u w:val="single"/>
+    </w:rPr>
+  </w:style>
+  <w:style w:type="character" w:styleId="UnresolvedMention">
+    <w:name w:val="Unresolved Mention"/>
+    <w:basedOn w:val="DefaultParagraphFont"/>
+    <w:uiPriority w:val="99"/>
+    <w:semiHidden/>
+    <w:unhideWhenUsed/>
+    <w:rsid w:val="0054707A"/>
+    <w:rPr>
+      <w:color w:val="605E5C"/>
+      <w:shd w:val="clear" w:color="auto" w:fill="E1DFDD"/>
+    </w:rPr>
+  </w:style>
 </w:styles>
 </file>
 

</xml_diff>

<commit_message>
Added images from Ahmed/Moustafa database, split into Training/Test. Revised/Updated Proposal based on how to proceed if only doing images --> Classify simply Renovate or Not Renovate
</commit_message>
<xml_diff>
--- a/Captsone 2 - Project Proposal.docx
+++ b/Captsone 2 - Project Proposal.docx
@@ -30,10 +30,22 @@
     </w:p>
     <w:p>
       <w:r>
-        <w:t>How can we automate the identification of profitable investment properties for both flipping and renting</w:t>
-      </w:r>
-      <w:r>
-        <w:t xml:space="preserve"> based on images</w:t>
+        <w:t xml:space="preserve">How can we automate the identification of profitable investment </w:t>
+      </w:r>
+      <w:r>
+        <w:t>opportuni</w:t>
+      </w:r>
+      <w:r>
+        <w:t xml:space="preserve">ties </w:t>
+      </w:r>
+      <w:r>
+        <w:t xml:space="preserve">(for properties that can be flipped) </w:t>
+      </w:r>
+      <w:r>
+        <w:t>based on images</w:t>
+      </w:r>
+      <w:r>
+        <w:t xml:space="preserve"> alone</w:t>
       </w:r>
       <w:r>
         <w:t>?</w:t>
@@ -42,137 +54,58 @@
     <w:p/>
     <w:p>
       <w:r>
-        <w:t xml:space="preserve">Wait – so are we trying to predict what houses will sell for? Or are we </w:t>
-      </w:r>
-      <w:r>
-        <w:t xml:space="preserve">just trying to identify profitable properties? </w:t>
-      </w:r>
-      <w:r>
-        <w:rPr>
-          <w:i/>
-          <w:iCs/>
-        </w:rPr>
-        <w:t xml:space="preserve">BOTH! </w:t>
-      </w:r>
-      <w:r>
-        <w:t xml:space="preserve">In order to identify profitable properties, we </w:t>
+        <w:t>Use</w:t>
+      </w:r>
+      <w:r>
+        <w:t>:</w:t>
+      </w:r>
+      <w:r>
+        <w:t xml:space="preserve"> </w:t>
+      </w:r>
+      <w:r>
+        <w:t xml:space="preserve">I imagine this being used by an investor to get an automatically curated set of potential investment opportunities to browse through, where the program does the dirty work of sifting through numerous properties trying to determine which ones are good investment opportunities, </w:t>
       </w:r>
       <w:proofErr w:type="gramStart"/>
       <w:r>
-        <w:t>have to</w:t>
+        <w:t>i.e.</w:t>
       </w:r>
       <w:proofErr w:type="gramEnd"/>
       <w:r>
-        <w:t xml:space="preserve"> </w:t>
-      </w:r>
-      <w:r>
-        <w:rPr>
-          <w:i/>
-          <w:iCs/>
-        </w:rPr>
-        <w:t xml:space="preserve">FIRST </w:t>
-      </w:r>
-      <w:r>
-        <w:t xml:space="preserve">be able to predict what they’ll sell for. </w:t>
-      </w:r>
-      <w:r>
-        <w:rPr>
-          <w:i/>
-          <w:iCs/>
-        </w:rPr>
-        <w:t xml:space="preserve">BUT </w:t>
-      </w:r>
-      <w:r>
-        <w:t xml:space="preserve">– we need to take it a step further and have a flag for </w:t>
-      </w:r>
-      <w:r>
-        <w:t xml:space="preserve">a ‘fixer-upper’. Some are labeled this way, but many aren’t. And/or if focusing on one very specific market/area, you can know if something </w:t>
-      </w:r>
-      <w:r>
-        <w:t>has potential based on the asking price alone in many cases</w:t>
+        <w:t xml:space="preserve"> which ones are outdated and need renovation</w:t>
       </w:r>
     </w:p>
     <w:p/>
     <w:p>
       <w:r>
-        <w:t>In real life</w:t>
-      </w:r>
-      <w:r>
-        <w:t xml:space="preserve">/practice, there are plenty of automation mechanisms to predict current anticipated value based on text metrics alone – recent sales of “comps” – nearby houses with similar features on paper, zip code, </w:t>
-      </w:r>
-      <w:r>
-        <w:t xml:space="preserve">#bedrooms, #bathrooms, square footage, </w:t>
-      </w:r>
-      <w:r>
-        <w:t xml:space="preserve">age, </w:t>
-      </w:r>
-      <w:r>
-        <w:t xml:space="preserve">etc. Then a human will go in or look at the pictures to visually </w:t>
-      </w:r>
-      <w:proofErr w:type="gramStart"/>
-      <w:r>
-        <w:t>asses</w:t>
-      </w:r>
-      <w:proofErr w:type="gramEnd"/>
-      <w:r>
-        <w:t xml:space="preserve"> the property and tweak that number accordingly, based on condition, </w:t>
-      </w:r>
-      <w:proofErr w:type="spellStart"/>
-      <w:r>
-        <w:t>upd</w:t>
-      </w:r>
-      <w:r>
-        <w:t>atedness</w:t>
-      </w:r>
-      <w:proofErr w:type="spellEnd"/>
-      <w:r>
-        <w:t xml:space="preserve">, </w:t>
-      </w:r>
-      <w:r>
-        <w:t xml:space="preserve">view, open-concept or not, </w:t>
-      </w:r>
-      <w:r>
-        <w:t>yard size, special features such as a pool</w:t>
-      </w:r>
-      <w:r>
-        <w:t xml:space="preserve"> or furnished basement, neighbors/neighb</w:t>
-      </w:r>
-      <w:r>
-        <w:t xml:space="preserve">orhood, </w:t>
-      </w:r>
-      <w:proofErr w:type="spellStart"/>
-      <w:r>
-        <w:t>etc</w:t>
-      </w:r>
-      <w:proofErr w:type="spellEnd"/>
-      <w:r>
-        <w:t xml:space="preserve"> – all things</w:t>
-      </w:r>
-      <w:r>
-        <w:t xml:space="preserve"> that can’t be factored in and captured by automated text-only-based predictive models.</w:t>
+        <w:t>Problem</w:t>
+      </w:r>
+      <w:r>
+        <w:t xml:space="preserve">: </w:t>
+      </w:r>
+      <w:r>
+        <w:t>Currently, the best that can be done, short of hiring someone to manually do the sifting, is to set automated alerts based on basic filters of number of bedrooms, year built, etc. But there is no way to directly identify / filter for properties that are outdated in style</w:t>
+      </w:r>
+      <w:r>
+        <w:t>. You can only do that by looking at the pictures. These sites don't have this filter built in</w:t>
+      </w:r>
+      <w:r>
+        <w:t xml:space="preserve"> and there is no </w:t>
+      </w:r>
+      <w:r>
+        <w:t>field for "Outdated" with values of Yes or No</w:t>
+      </w:r>
+      <w:r>
+        <w:t xml:space="preserve">. At best the original description or agent notes can be searched for keywords like </w:t>
+      </w:r>
+      <w:r>
+        <w:t>"investment" opportunity, etc. But oftentimes the ones that are prime for flipping are NOT considered by the listing agent to be flippers! Like that's not the first thing that comes to mind, that's not what they're thinking of / that's not who they're thinking of / imagining will buy this place. They see it as a cute, cozy</w:t>
+      </w:r>
+      <w:r>
+        <w:t>, sweet home sweet home</w:t>
       </w:r>
     </w:p>
     <w:p/>
-    <w:p>
-      <w:r>
-        <w:t>The goal of this is to us AI/neural networks to visually asses</w:t>
-      </w:r>
-      <w:r>
-        <w:t>s</w:t>
-      </w:r>
-      <w:r>
-        <w:t xml:space="preserve"> the property for us, based on pictures</w:t>
-      </w:r>
-      <w:r>
-        <w:t>. We can train the model, telling it</w:t>
-      </w:r>
-      <w:r>
-        <w:t xml:space="preserve"> examples of what should boost the value and what should hurt it</w:t>
-      </w:r>
-      <w:r>
-        <w:t>, perhaps through a simple scoring system / multiplier</w:t>
-      </w:r>
-    </w:p>
+    <w:p/>
     <w:p/>
     <w:p>
       <w:r>
@@ -268,33 +201,6 @@
     <w:p/>
     <w:p>
       <w:r>
-        <w:t xml:space="preserve">It’s also likely that there’ll be an ideal </w:t>
-      </w:r>
-      <w:r>
-        <w:t xml:space="preserve">range of </w:t>
-      </w:r>
-      <w:r>
-        <w:t>b</w:t>
-      </w:r>
-      <w:r>
-        <w:t>ed</w:t>
-      </w:r>
-      <w:r>
-        <w:t>rooms</w:t>
-      </w:r>
-      <w:r>
-        <w:t xml:space="preserve"> </w:t>
-      </w:r>
-      <w:r>
-        <w:t>and bathrooms</w:t>
-      </w:r>
-      <w:r>
-        <w:t xml:space="preserve"> to target</w:t>
-      </w:r>
-    </w:p>
-    <w:p/>
-    <w:p>
-      <w:r>
         <w:t>Of course, as is with any predictive model, ultimately a human would need to sift through the present</w:t>
       </w:r>
       <w:r>
@@ -312,7 +218,6 @@
     </w:p>
     <w:p>
       <w:r>
-        <w:lastRenderedPageBreak/>
         <w:t>Thoughts:</w:t>
       </w:r>
     </w:p>
@@ -340,6 +245,7 @@
     <w:p/>
     <w:p>
       <w:r>
+        <w:lastRenderedPageBreak/>
         <w:t>Other stuff:</w:t>
       </w:r>
     </w:p>
@@ -377,6 +283,9 @@
       </w:r>
       <w:r>
         <w:t>mixing pictures and text</w:t>
+      </w:r>
+      <w:r>
+        <w:t xml:space="preserve"> - try doing only one or the other for now / at first / at a time</w:t>
       </w:r>
     </w:p>
     <w:p>
@@ -1339,7 +1248,6 @@
   <w:style w:type="character" w:default="1" w:styleId="DefaultParagraphFont">
     <w:name w:val="Default Paragraph Font"/>
     <w:uiPriority w:val="1"/>
-    <w:semiHidden/>
     <w:unhideWhenUsed/>
   </w:style>
   <w:style w:type="table" w:default="1" w:styleId="TableNormal">

</xml_diff>